<commit_message>
mvp viewer of 26 merged PECO examples
</commit_message>
<xml_diff>
--- a/data/PECO-examples_merged-example.docx
+++ b/data/PECO-examples_merged-example.docx
@@ -3,32 +3,21 @@
 <w:document xmlns:wpc="http://schemas.microsoft.com/office/word/2010/wordprocessingCanvas" xmlns:cx="http://schemas.microsoft.com/office/drawing/2014/chartex" xmlns:cx1="http://schemas.microsoft.com/office/drawing/2015/9/8/chartex" xmlns:cx2="http://schemas.microsoft.com/office/drawing/2015/10/21/chartex" xmlns:cx3="http://schemas.microsoft.com/office/drawing/2016/5/9/chartex" xmlns:cx4="http://schemas.microsoft.com/office/drawing/2016/5/10/chartex" xmlns:cx5="http://schemas.microsoft.com/office/drawing/2016/5/11/chartex" xmlns:cx6="http://schemas.microsoft.com/office/drawing/2016/5/12/chartex" xmlns:cx7="http://schemas.microsoft.com/office/drawing/2016/5/13/chartex" xmlns:cx8="http://schemas.microsoft.com/office/drawing/2016/5/14/chartex" xmlns:mc="http://schemas.openxmlformats.org/markup-compatibility/2006" xmlns:aink="http://schemas.microsoft.com/office/drawing/2016/ink" xmlns:am3d="http://schemas.microsoft.com/office/drawing/2017/model3d" xmlns:o="urn:schemas-microsoft-com:office:office" xmlns:oel="http://schemas.microsoft.com/office/2019/extlst" xmlns:r="http://schemas.openxmlformats.org/officeDocument/2006/relationships" xmlns:m="http://schemas.openxmlformats.org/officeDocument/2006/math" xmlns:v="urn:schemas-microsoft-com:vml" xmlns:wp14="http://schemas.microsoft.com/office/word/2010/wordprocessingDrawing" xmlns:wp="http://schemas.openxmlformats.org/drawingml/2006/wordprocessingDrawing" xmlns:w10="urn:schemas-microsoft-com:office:word" xmlns:w="http://schemas.openxmlformats.org/wordprocessingml/2006/main" xmlns:w14="http://schemas.microsoft.com/office/word/2010/wordml" xmlns:w15="http://schemas.microsoft.com/office/word/2012/wordml" xmlns:w16cex="http://schemas.microsoft.com/office/word/2018/wordml/cex" xmlns:w16cid="http://schemas.microsoft.com/office/word/2016/wordml/cid" xmlns:w16="http://schemas.microsoft.com/office/word/2018/wordml" xmlns:w16du="http://schemas.microsoft.com/office/word/2023/wordml/word16du" xmlns:w16sdtdh="http://schemas.microsoft.com/office/word/2020/wordml/sdtdatahash" xmlns:w16se="http://schemas.microsoft.com/office/word/2015/wordml/symex" xmlns:wpg="http://schemas.microsoft.com/office/word/2010/wordprocessingGroup" xmlns:wpi="http://schemas.microsoft.com/office/word/2010/wordprocessingInk" xmlns:wne="http://schemas.microsoft.com/office/word/2006/wordml" xmlns:wps="http://schemas.microsoft.com/office/word/2010/wordprocessingShape" mc:Ignorable="w14 w15 w16se w16cid w16 w16cex w16sdtdh w16du wp14">
   <w:background w:color="FFFFFF"/>
   <w:body>
-    <w:p>
-      <w:pPr>
-        <w:pStyle w:val="Heading2"/>
-      </w:pPr>
-      <w:bookmarkStart w:id="0" w:name="_i8rbcm2awlag" w:colFirst="0" w:colLast="0"/>
-      <w:bookmarkEnd w:id="0"/>
-    </w:p>
     <w:tbl>
       <w:tblPr>
-        <w:tblStyle w:val="a"/>
-        <w:tblW w:w="12000" w:type="dxa"/>
+        <w:tblW w:w="0" w:type="auto"/>
         <w:jc w:val="center"/>
-        <w:tblBorders>
-          <w:top w:val="single" w:sz="8" w:space="0" w:color="000000"/>
-          <w:left w:val="single" w:sz="8" w:space="0" w:color="000000"/>
-          <w:bottom w:val="single" w:sz="8" w:space="0" w:color="000000"/>
-          <w:right w:val="single" w:sz="8" w:space="0" w:color="000000"/>
-          <w:insideH w:val="single" w:sz="8" w:space="0" w:color="000000"/>
-          <w:insideV w:val="single" w:sz="8" w:space="0" w:color="000000"/>
-        </w:tblBorders>
-        <w:tblLayout w:type="fixed"/>
-        <w:tblLook w:val="0600" w:firstRow="0" w:lastRow="0" w:firstColumn="0" w:lastColumn="0" w:noHBand="1" w:noVBand="1"/>
+        <w:tblCellMar>
+          <w:top w:w="15" w:type="dxa"/>
+          <w:left w:w="15" w:type="dxa"/>
+          <w:bottom w:w="15" w:type="dxa"/>
+          <w:right w:w="15" w:type="dxa"/>
+        </w:tblCellMar>
+        <w:tblLook w:val="04A0" w:firstRow="1" w:lastRow="0" w:firstColumn="1" w:lastColumn="0" w:noHBand="0" w:noVBand="1"/>
       </w:tblPr>
       <w:tblGrid>
-        <w:gridCol w:w="3285"/>
-        <w:gridCol w:w="8715"/>
+        <w:gridCol w:w="1456"/>
+        <w:gridCol w:w="7884"/>
       </w:tblGrid>
       <w:tr>
         <w:trPr>
@@ -36,41 +25,68 @@
         </w:trPr>
         <w:tc>
           <w:tcPr>
-            <w:tcW w:w="3285" w:type="dxa"/>
-            <w:shd w:val="clear" w:color="auto" w:fill="auto"/>
+            <w:tcW w:w="0" w:type="auto"/>
+            <w:tcBorders>
+              <w:top w:val="single" w:sz="8" w:space="0" w:color="000000"/>
+              <w:left w:val="single" w:sz="8" w:space="0" w:color="000000"/>
+              <w:bottom w:val="single" w:sz="8" w:space="0" w:color="000000"/>
+              <w:right w:val="single" w:sz="8" w:space="0" w:color="000000"/>
+            </w:tcBorders>
             <w:tcMar>
               <w:top w:w="100" w:type="dxa"/>
               <w:left w:w="100" w:type="dxa"/>
               <w:bottom w:w="100" w:type="dxa"/>
               <w:right w:w="100" w:type="dxa"/>
             </w:tcMar>
+            <w:hideMark/>
           </w:tcPr>
           <w:p>
             <w:pPr>
-              <w:widowControl w:val="0"/>
-              <w:spacing w:after="0" w:line="240" w:lineRule="auto"/>
+              <w:pStyle w:val="NormalWeb"/>
+              <w:spacing w:before="0" w:beforeAutospacing="0" w:after="0" w:afterAutospacing="0"/>
             </w:pPr>
             <w:r>
+              <w:rPr>
+                <w:rFonts w:ascii="Arial" w:hAnsi="Arial" w:cs="Arial"/>
+                <w:color w:val="000000"/>
+                <w:sz w:val="22"/>
+                <w:szCs w:val="22"/>
+              </w:rPr>
               <w:t>Title of manuscript</w:t>
             </w:r>
           </w:p>
         </w:tc>
         <w:tc>
           <w:tcPr>
-            <w:tcW w:w="8715" w:type="dxa"/>
-            <w:shd w:val="clear" w:color="auto" w:fill="auto"/>
+            <w:tcW w:w="0" w:type="auto"/>
+            <w:tcBorders>
+              <w:top w:val="single" w:sz="8" w:space="0" w:color="000000"/>
+              <w:left w:val="single" w:sz="8" w:space="0" w:color="000000"/>
+              <w:bottom w:val="single" w:sz="8" w:space="0" w:color="000000"/>
+              <w:right w:val="single" w:sz="8" w:space="0" w:color="000000"/>
+            </w:tcBorders>
             <w:tcMar>
               <w:top w:w="100" w:type="dxa"/>
               <w:left w:w="100" w:type="dxa"/>
               <w:bottom w:w="100" w:type="dxa"/>
               <w:right w:w="100" w:type="dxa"/>
             </w:tcMar>
+            <w:hideMark/>
           </w:tcPr>
           <w:p>
             <w:pPr>
-              <w:widowControl w:val="0"/>
-              <w:spacing w:after="0" w:line="240" w:lineRule="auto"/>
+              <w:pStyle w:val="Heading1"/>
+              <w:shd w:val="clear" w:color="auto" w:fill="FFFFFF"/>
+              <w:spacing w:before="0" w:after="0"/>
             </w:pPr>
+            <w:r>
+              <w:rPr>
+                <w:color w:val="1B1B1B"/>
+                <w:sz w:val="22"/>
+                <w:szCs w:val="22"/>
+              </w:rPr>
+              <w:t>Worldwide Estimation of Parental Acceptance of COVID-19 Vaccine for Their Children: A Systematic Review and Meta-Analysis</w:t>
+            </w:r>
           </w:p>
         </w:tc>
       </w:tr>
@@ -80,41 +96,71 @@
         </w:trPr>
         <w:tc>
           <w:tcPr>
-            <w:tcW w:w="3285" w:type="dxa"/>
-            <w:shd w:val="clear" w:color="auto" w:fill="auto"/>
+            <w:tcW w:w="0" w:type="auto"/>
+            <w:tcBorders>
+              <w:top w:val="single" w:sz="8" w:space="0" w:color="000000"/>
+              <w:left w:val="single" w:sz="8" w:space="0" w:color="000000"/>
+              <w:bottom w:val="single" w:sz="8" w:space="0" w:color="000000"/>
+              <w:right w:val="single" w:sz="8" w:space="0" w:color="000000"/>
+            </w:tcBorders>
             <w:tcMar>
               <w:top w:w="100" w:type="dxa"/>
               <w:left w:w="100" w:type="dxa"/>
               <w:bottom w:w="100" w:type="dxa"/>
               <w:right w:w="100" w:type="dxa"/>
             </w:tcMar>
+            <w:hideMark/>
           </w:tcPr>
           <w:p>
             <w:pPr>
-              <w:widowControl w:val="0"/>
-              <w:spacing w:after="0" w:line="240" w:lineRule="auto"/>
+              <w:pStyle w:val="NormalWeb"/>
+              <w:spacing w:before="0" w:beforeAutospacing="0" w:after="0" w:afterAutospacing="0"/>
             </w:pPr>
             <w:r>
+              <w:rPr>
+                <w:rFonts w:ascii="Arial" w:hAnsi="Arial" w:cs="Arial"/>
+                <w:color w:val="000000"/>
+                <w:sz w:val="22"/>
+                <w:szCs w:val="22"/>
+              </w:rPr>
               <w:t>Last name of first author</w:t>
             </w:r>
           </w:p>
         </w:tc>
         <w:tc>
           <w:tcPr>
-            <w:tcW w:w="8715" w:type="dxa"/>
-            <w:shd w:val="clear" w:color="auto" w:fill="auto"/>
+            <w:tcW w:w="0" w:type="auto"/>
+            <w:tcBorders>
+              <w:top w:val="single" w:sz="8" w:space="0" w:color="000000"/>
+              <w:left w:val="single" w:sz="8" w:space="0" w:color="000000"/>
+              <w:bottom w:val="single" w:sz="8" w:space="0" w:color="000000"/>
+              <w:right w:val="single" w:sz="8" w:space="0" w:color="000000"/>
+            </w:tcBorders>
             <w:tcMar>
               <w:top w:w="100" w:type="dxa"/>
               <w:left w:w="100" w:type="dxa"/>
               <w:bottom w:w="100" w:type="dxa"/>
               <w:right w:w="100" w:type="dxa"/>
             </w:tcMar>
+            <w:hideMark/>
           </w:tcPr>
           <w:p>
             <w:pPr>
-              <w:widowControl w:val="0"/>
-              <w:spacing w:after="0" w:line="240" w:lineRule="auto"/>
+              <w:pStyle w:val="NormalWeb"/>
+              <w:spacing w:before="0" w:beforeAutospacing="0" w:after="0" w:afterAutospacing="0"/>
             </w:pPr>
+            <w:proofErr w:type="spellStart"/>
+            <w:r>
+              <w:rPr>
+                <w:rFonts w:ascii="Arial" w:hAnsi="Arial" w:cs="Arial"/>
+                <w:color w:val="000000"/>
+                <w:sz w:val="22"/>
+                <w:szCs w:val="22"/>
+                <w:shd w:val="clear" w:color="auto" w:fill="FFFFFF"/>
+              </w:rPr>
+              <w:t>Alimoradi</w:t>
+            </w:r>
+            <w:proofErr w:type="spellEnd"/>
           </w:p>
         </w:tc>
       </w:tr>
@@ -124,41 +170,68 @@
         </w:trPr>
         <w:tc>
           <w:tcPr>
-            <w:tcW w:w="3285" w:type="dxa"/>
-            <w:shd w:val="clear" w:color="auto" w:fill="auto"/>
+            <w:tcW w:w="0" w:type="auto"/>
+            <w:tcBorders>
+              <w:top w:val="single" w:sz="8" w:space="0" w:color="000000"/>
+              <w:left w:val="single" w:sz="8" w:space="0" w:color="000000"/>
+              <w:bottom w:val="single" w:sz="8" w:space="0" w:color="000000"/>
+              <w:right w:val="single" w:sz="8" w:space="0" w:color="000000"/>
+            </w:tcBorders>
             <w:tcMar>
               <w:top w:w="100" w:type="dxa"/>
               <w:left w:w="100" w:type="dxa"/>
               <w:bottom w:w="100" w:type="dxa"/>
               <w:right w:w="100" w:type="dxa"/>
             </w:tcMar>
+            <w:hideMark/>
           </w:tcPr>
           <w:p>
             <w:pPr>
-              <w:widowControl w:val="0"/>
-              <w:spacing w:after="0" w:line="240" w:lineRule="auto"/>
+              <w:pStyle w:val="NormalWeb"/>
+              <w:spacing w:before="0" w:beforeAutospacing="0" w:after="0" w:afterAutospacing="0"/>
             </w:pPr>
             <w:r>
+              <w:rPr>
+                <w:rFonts w:ascii="Arial" w:hAnsi="Arial" w:cs="Arial"/>
+                <w:color w:val="000000"/>
+                <w:sz w:val="22"/>
+                <w:szCs w:val="22"/>
+              </w:rPr>
               <w:t>Year of publication</w:t>
             </w:r>
           </w:p>
         </w:tc>
         <w:tc>
           <w:tcPr>
-            <w:tcW w:w="8715" w:type="dxa"/>
-            <w:shd w:val="clear" w:color="auto" w:fill="auto"/>
+            <w:tcW w:w="0" w:type="auto"/>
+            <w:tcBorders>
+              <w:top w:val="single" w:sz="8" w:space="0" w:color="000000"/>
+              <w:left w:val="single" w:sz="8" w:space="0" w:color="000000"/>
+              <w:bottom w:val="single" w:sz="8" w:space="0" w:color="000000"/>
+              <w:right w:val="single" w:sz="8" w:space="0" w:color="000000"/>
+            </w:tcBorders>
             <w:tcMar>
               <w:top w:w="100" w:type="dxa"/>
               <w:left w:w="100" w:type="dxa"/>
               <w:bottom w:w="100" w:type="dxa"/>
               <w:right w:w="100" w:type="dxa"/>
             </w:tcMar>
+            <w:hideMark/>
           </w:tcPr>
           <w:p>
             <w:pPr>
-              <w:widowControl w:val="0"/>
-              <w:spacing w:after="0" w:line="240" w:lineRule="auto"/>
+              <w:pStyle w:val="NormalWeb"/>
+              <w:spacing w:before="0" w:beforeAutospacing="0" w:after="0" w:afterAutospacing="0"/>
             </w:pPr>
+            <w:r>
+              <w:rPr>
+                <w:rFonts w:ascii="Arial" w:hAnsi="Arial" w:cs="Arial"/>
+                <w:color w:val="000000"/>
+                <w:sz w:val="22"/>
+                <w:szCs w:val="22"/>
+              </w:rPr>
+              <w:t>2023</w:t>
+            </w:r>
           </w:p>
         </w:tc>
       </w:tr>
@@ -168,41 +241,91 @@
         </w:trPr>
         <w:tc>
           <w:tcPr>
-            <w:tcW w:w="3285" w:type="dxa"/>
-            <w:shd w:val="clear" w:color="auto" w:fill="auto"/>
+            <w:tcW w:w="0" w:type="auto"/>
+            <w:tcBorders>
+              <w:top w:val="single" w:sz="8" w:space="0" w:color="000000"/>
+              <w:left w:val="single" w:sz="8" w:space="0" w:color="000000"/>
+              <w:bottom w:val="single" w:sz="8" w:space="0" w:color="000000"/>
+              <w:right w:val="single" w:sz="8" w:space="0" w:color="000000"/>
+            </w:tcBorders>
             <w:tcMar>
               <w:top w:w="100" w:type="dxa"/>
               <w:left w:w="100" w:type="dxa"/>
               <w:bottom w:w="100" w:type="dxa"/>
               <w:right w:w="100" w:type="dxa"/>
             </w:tcMar>
+            <w:hideMark/>
           </w:tcPr>
           <w:p>
             <w:pPr>
-              <w:widowControl w:val="0"/>
-              <w:spacing w:after="0" w:line="240" w:lineRule="auto"/>
+              <w:pStyle w:val="NormalWeb"/>
+              <w:spacing w:before="0" w:beforeAutospacing="0" w:after="0" w:afterAutospacing="0"/>
             </w:pPr>
             <w:r>
+              <w:rPr>
+                <w:rFonts w:ascii="Arial" w:hAnsi="Arial" w:cs="Arial"/>
+                <w:color w:val="000000"/>
+                <w:sz w:val="22"/>
+                <w:szCs w:val="22"/>
+              </w:rPr>
               <w:t>URL of HTML manuscript</w:t>
             </w:r>
           </w:p>
         </w:tc>
         <w:tc>
           <w:tcPr>
-            <w:tcW w:w="8715" w:type="dxa"/>
-            <w:shd w:val="clear" w:color="auto" w:fill="auto"/>
+            <w:tcW w:w="0" w:type="auto"/>
+            <w:tcBorders>
+              <w:top w:val="single" w:sz="8" w:space="0" w:color="000000"/>
+              <w:left w:val="single" w:sz="8" w:space="0" w:color="000000"/>
+              <w:bottom w:val="single" w:sz="8" w:space="0" w:color="000000"/>
+              <w:right w:val="single" w:sz="8" w:space="0" w:color="000000"/>
+            </w:tcBorders>
             <w:tcMar>
               <w:top w:w="100" w:type="dxa"/>
               <w:left w:w="100" w:type="dxa"/>
               <w:bottom w:w="100" w:type="dxa"/>
               <w:right w:w="100" w:type="dxa"/>
             </w:tcMar>
+            <w:hideMark/>
           </w:tcPr>
           <w:p>
             <w:pPr>
-              <w:widowControl w:val="0"/>
-              <w:spacing w:after="0" w:line="240" w:lineRule="auto"/>
+              <w:pStyle w:val="NormalWeb"/>
+              <w:spacing w:before="0" w:beforeAutospacing="0" w:after="0" w:afterAutospacing="0"/>
             </w:pPr>
+            <w:hyperlink r:id="rId7" w:history="1">
+              <w:r>
+                <w:rPr>
+                  <w:rStyle w:val="Hyperlink"/>
+                  <w:rFonts w:ascii="Arial" w:hAnsi="Arial" w:cs="Arial"/>
+                  <w:color w:val="1155CC"/>
+                  <w:sz w:val="22"/>
+                  <w:szCs w:val="22"/>
+                </w:rPr>
+                <w:t>https://pmc.ncbi.nlm.nih.gov/articles/</w:t>
+              </w:r>
+              <w:r>
+                <w:rPr>
+                  <w:rStyle w:val="Hyperlink"/>
+                  <w:rFonts w:ascii="Arial" w:hAnsi="Arial" w:cs="Arial"/>
+                  <w:color w:val="1155CC"/>
+                  <w:sz w:val="22"/>
+                  <w:szCs w:val="22"/>
+                </w:rPr>
+                <w:t>P</w:t>
+              </w:r>
+              <w:r>
+                <w:rPr>
+                  <w:rStyle w:val="Hyperlink"/>
+                  <w:rFonts w:ascii="Arial" w:hAnsi="Arial" w:cs="Arial"/>
+                  <w:color w:val="1155CC"/>
+                  <w:sz w:val="22"/>
+                  <w:szCs w:val="22"/>
+                </w:rPr>
+                <w:t>MC10051081/</w:t>
+              </w:r>
+            </w:hyperlink>
           </w:p>
         </w:tc>
       </w:tr>
@@ -212,41 +335,68 @@
         </w:trPr>
         <w:tc>
           <w:tcPr>
-            <w:tcW w:w="3285" w:type="dxa"/>
-            <w:shd w:val="clear" w:color="auto" w:fill="auto"/>
+            <w:tcW w:w="0" w:type="auto"/>
+            <w:tcBorders>
+              <w:top w:val="single" w:sz="8" w:space="0" w:color="000000"/>
+              <w:left w:val="single" w:sz="8" w:space="0" w:color="000000"/>
+              <w:bottom w:val="single" w:sz="8" w:space="0" w:color="000000"/>
+              <w:right w:val="single" w:sz="8" w:space="0" w:color="000000"/>
+            </w:tcBorders>
             <w:tcMar>
               <w:top w:w="100" w:type="dxa"/>
               <w:left w:w="100" w:type="dxa"/>
               <w:bottom w:w="100" w:type="dxa"/>
               <w:right w:w="100" w:type="dxa"/>
             </w:tcMar>
+            <w:hideMark/>
           </w:tcPr>
           <w:p>
             <w:pPr>
-              <w:widowControl w:val="0"/>
-              <w:spacing w:after="0" w:line="240" w:lineRule="auto"/>
+              <w:pStyle w:val="NormalWeb"/>
+              <w:spacing w:before="0" w:beforeAutospacing="0" w:after="0" w:afterAutospacing="0"/>
             </w:pPr>
             <w:r>
+              <w:rPr>
+                <w:rFonts w:ascii="Arial" w:hAnsi="Arial" w:cs="Arial"/>
+                <w:color w:val="000000"/>
+                <w:sz w:val="22"/>
+                <w:szCs w:val="22"/>
+              </w:rPr>
               <w:t>Section PECO statement is in</w:t>
             </w:r>
           </w:p>
         </w:tc>
         <w:tc>
           <w:tcPr>
-            <w:tcW w:w="8715" w:type="dxa"/>
-            <w:shd w:val="clear" w:color="auto" w:fill="auto"/>
+            <w:tcW w:w="0" w:type="auto"/>
+            <w:tcBorders>
+              <w:top w:val="single" w:sz="8" w:space="0" w:color="000000"/>
+              <w:left w:val="single" w:sz="8" w:space="0" w:color="000000"/>
+              <w:bottom w:val="single" w:sz="8" w:space="0" w:color="000000"/>
+              <w:right w:val="single" w:sz="8" w:space="0" w:color="000000"/>
+            </w:tcBorders>
             <w:tcMar>
               <w:top w:w="100" w:type="dxa"/>
               <w:left w:w="100" w:type="dxa"/>
               <w:bottom w:w="100" w:type="dxa"/>
               <w:right w:w="100" w:type="dxa"/>
             </w:tcMar>
+            <w:hideMark/>
           </w:tcPr>
           <w:p>
             <w:pPr>
-              <w:widowControl w:val="0"/>
-              <w:spacing w:after="0" w:line="240" w:lineRule="auto"/>
+              <w:pStyle w:val="Heading3"/>
+              <w:shd w:val="clear" w:color="auto" w:fill="FFFFFF"/>
+              <w:spacing w:before="0" w:after="0" w:line="480" w:lineRule="auto"/>
             </w:pPr>
+            <w:r>
+              <w:rPr>
+                <w:b/>
+                <w:bCs/>
+                <w:color w:val="1B1B1B"/>
+              </w:rPr>
+              <w:t>2.3. Eligibility Criteria</w:t>
+            </w:r>
           </w:p>
         </w:tc>
       </w:tr>
@@ -256,249 +406,205 @@
         </w:trPr>
         <w:tc>
           <w:tcPr>
-            <w:tcW w:w="3285" w:type="dxa"/>
-            <w:shd w:val="clear" w:color="auto" w:fill="auto"/>
+            <w:tcW w:w="0" w:type="auto"/>
+            <w:tcBorders>
+              <w:top w:val="single" w:sz="8" w:space="0" w:color="000000"/>
+              <w:left w:val="single" w:sz="8" w:space="0" w:color="000000"/>
+              <w:bottom w:val="single" w:sz="8" w:space="0" w:color="000000"/>
+              <w:right w:val="single" w:sz="8" w:space="0" w:color="000000"/>
+            </w:tcBorders>
             <w:tcMar>
               <w:top w:w="100" w:type="dxa"/>
               <w:left w:w="100" w:type="dxa"/>
               <w:bottom w:w="100" w:type="dxa"/>
               <w:right w:w="100" w:type="dxa"/>
             </w:tcMar>
+            <w:hideMark/>
           </w:tcPr>
           <w:p>
             <w:pPr>
-              <w:widowControl w:val="0"/>
-              <w:spacing w:after="0" w:line="240" w:lineRule="auto"/>
+              <w:pStyle w:val="NormalWeb"/>
+              <w:spacing w:before="0" w:beforeAutospacing="0" w:after="0" w:afterAutospacing="0"/>
             </w:pPr>
             <w:r>
+              <w:rPr>
+                <w:rFonts w:ascii="Arial" w:hAnsi="Arial" w:cs="Arial"/>
+                <w:color w:val="000000"/>
+                <w:sz w:val="22"/>
+                <w:szCs w:val="22"/>
+              </w:rPr>
               <w:t>PECO statement</w:t>
             </w:r>
           </w:p>
         </w:tc>
         <w:tc>
           <w:tcPr>
-            <w:tcW w:w="8715" w:type="dxa"/>
-            <w:shd w:val="clear" w:color="auto" w:fill="auto"/>
+            <w:tcW w:w="0" w:type="auto"/>
+            <w:tcBorders>
+              <w:top w:val="single" w:sz="8" w:space="0" w:color="000000"/>
+              <w:left w:val="single" w:sz="8" w:space="0" w:color="000000"/>
+              <w:bottom w:val="single" w:sz="8" w:space="0" w:color="000000"/>
+              <w:right w:val="single" w:sz="8" w:space="0" w:color="000000"/>
+            </w:tcBorders>
             <w:tcMar>
               <w:top w:w="100" w:type="dxa"/>
               <w:left w:w="100" w:type="dxa"/>
               <w:bottom w:w="100" w:type="dxa"/>
               <w:right w:w="100" w:type="dxa"/>
             </w:tcMar>
+            <w:hideMark/>
           </w:tcPr>
           <w:p>
             <w:pPr>
-              <w:spacing w:after="0" w:line="276" w:lineRule="auto"/>
+              <w:pStyle w:val="NormalWeb"/>
+              <w:shd w:val="clear" w:color="auto" w:fill="FFFFFF"/>
+              <w:spacing w:before="460" w:beforeAutospacing="0" w:after="0" w:afterAutospacing="0"/>
             </w:pPr>
             <w:r>
               <w:rPr>
-                <w:rFonts w:ascii="Times New Roman" w:eastAsia="Times New Roman" w:hAnsi="Times New Roman" w:cs="Times New Roman"/>
+                <w:rFonts w:ascii="Arial" w:hAnsi="Arial" w:cs="Arial"/>
                 <w:color w:val="1B1B1B"/>
-                <w:sz w:val="28"/>
-                <w:szCs w:val="28"/>
-                <w:highlight w:val="white"/>
-              </w:rPr>
-              <w:t>The systematic review questions followed the Population, Exposure, Comparator, Outcome (PECO) framework</w:t>
-            </w:r>
-            <w:hyperlink r:id="rId6" w:anchor="CR20">
-              <w:r>
-                <w:rPr>
-                  <w:rFonts w:ascii="Times New Roman" w:eastAsia="Times New Roman" w:hAnsi="Times New Roman" w:cs="Times New Roman"/>
-                  <w:color w:val="005EA2"/>
-                  <w:sz w:val="28"/>
-                  <w:szCs w:val="28"/>
-                  <w:highlight w:val="white"/>
-                  <w:u w:val="single"/>
-                  <w:vertAlign w:val="superscript"/>
-                </w:rPr>
-                <w:t>20</w:t>
-              </w:r>
-            </w:hyperlink>
-            <w:r>
-              <w:rPr>
-                <w:rFonts w:ascii="Times New Roman" w:eastAsia="Times New Roman" w:hAnsi="Times New Roman" w:cs="Times New Roman"/>
+                <w:sz w:val="22"/>
+                <w:szCs w:val="22"/>
+              </w:rPr>
+              <w:t xml:space="preserve">The eligibility criteria based on PECO components were set as follows: (1) Population: </w:t>
+            </w:r>
+            <w:r>
+              <w:rPr>
+                <w:rFonts w:ascii="Arial" w:hAnsi="Arial" w:cs="Arial"/>
                 <w:color w:val="1B1B1B"/>
-                <w:sz w:val="28"/>
-                <w:szCs w:val="28"/>
-                <w:highlight w:val="white"/>
-              </w:rPr>
-              <w:t xml:space="preserve">. The “P” are </w:t>
-            </w:r>
-            <w:r>
-              <w:rPr>
-                <w:rFonts w:ascii="Times New Roman" w:eastAsia="Times New Roman" w:hAnsi="Times New Roman" w:cs="Times New Roman"/>
+                <w:sz w:val="22"/>
+                <w:szCs w:val="22"/>
+                <w:highlight w:val="magenta"/>
+                <w:shd w:val="clear" w:color="auto" w:fill="FF00FF"/>
+              </w:rPr>
+              <w:t>parents or children’s guardian</w:t>
+            </w:r>
+            <w:r>
+              <w:rPr>
+                <w:rFonts w:ascii="Arial" w:hAnsi="Arial" w:cs="Arial"/>
                 <w:color w:val="1B1B1B"/>
-                <w:sz w:val="28"/>
-                <w:szCs w:val="28"/>
-                <w:highlight w:val="magenta"/>
-              </w:rPr>
-              <w:t>patients with suspected malaria</w:t>
-            </w:r>
-            <w:r>
-              <w:rPr>
-                <w:rFonts w:ascii="Times New Roman" w:eastAsia="Times New Roman" w:hAnsi="Times New Roman" w:cs="Times New Roman"/>
+                <w:sz w:val="22"/>
+                <w:szCs w:val="22"/>
+              </w:rPr>
+              <w:t xml:space="preserve"> with no limitation regarding their demographic characteristics; (2) Exposure: </w:t>
+            </w:r>
+            <w:r>
+              <w:rPr>
+                <w:rFonts w:ascii="Arial" w:hAnsi="Arial" w:cs="Arial"/>
                 <w:color w:val="1B1B1B"/>
-                <w:sz w:val="28"/>
-                <w:szCs w:val="28"/>
-                <w:highlight w:val="white"/>
-              </w:rPr>
-              <w:t xml:space="preserve">; “E” is the </w:t>
-            </w:r>
-            <w:r>
-              <w:rPr>
-                <w:rFonts w:ascii="Times New Roman" w:eastAsia="Times New Roman" w:hAnsi="Times New Roman" w:cs="Times New Roman"/>
-                <w:i/>
+                <w:sz w:val="22"/>
+                <w:szCs w:val="22"/>
+                <w:highlight w:val="green"/>
+                <w:shd w:val="clear" w:color="auto" w:fill="00FF00"/>
+              </w:rPr>
+              <w:t>COVID-19 pandemic</w:t>
+            </w:r>
+            <w:r>
+              <w:rPr>
+                <w:rFonts w:ascii="Arial" w:hAnsi="Arial" w:cs="Arial"/>
                 <w:color w:val="1B1B1B"/>
-                <w:sz w:val="28"/>
-                <w:szCs w:val="28"/>
-                <w:highlight w:val="green"/>
-              </w:rPr>
-              <w:t>Plasmodium</w:t>
-            </w:r>
-            <w:r>
-              <w:rPr>
-                <w:rFonts w:ascii="Times New Roman" w:eastAsia="Times New Roman" w:hAnsi="Times New Roman" w:cs="Times New Roman"/>
+                <w:sz w:val="22"/>
+                <w:szCs w:val="22"/>
+              </w:rPr>
+              <w:t xml:space="preserve">; (3) Comparison: </w:t>
+            </w:r>
+            <w:r>
+              <w:rPr>
+                <w:rFonts w:ascii="Arial" w:hAnsi="Arial" w:cs="Arial"/>
                 <w:color w:val="1B1B1B"/>
-                <w:sz w:val="28"/>
-                <w:szCs w:val="28"/>
-                <w:highlight w:val="green"/>
-              </w:rPr>
-              <w:t xml:space="preserve"> infection</w:t>
-            </w:r>
-            <w:r>
-              <w:rPr>
-                <w:rFonts w:ascii="Times New Roman" w:eastAsia="Times New Roman" w:hAnsi="Times New Roman" w:cs="Times New Roman"/>
+                <w:sz w:val="22"/>
+                <w:szCs w:val="22"/>
+                <w:highlight w:val="blue"/>
+                <w:shd w:val="clear" w:color="auto" w:fill="00FFFF"/>
+              </w:rPr>
+              <w:t>other populations other than children</w:t>
+            </w:r>
+            <w:r>
+              <w:rPr>
+                <w:rFonts w:ascii="Arial" w:hAnsi="Arial" w:cs="Arial"/>
                 <w:color w:val="1B1B1B"/>
-                <w:sz w:val="28"/>
-                <w:szCs w:val="28"/>
-                <w:highlight w:val="white"/>
-              </w:rPr>
-              <w:t xml:space="preserve">; “C” is </w:t>
-            </w:r>
-            <w:r>
-              <w:rPr>
-                <w:rFonts w:ascii="Times New Roman" w:eastAsia="Times New Roman" w:hAnsi="Times New Roman" w:cs="Times New Roman"/>
-                <w:i/>
+                <w:sz w:val="22"/>
+                <w:szCs w:val="22"/>
+              </w:rPr>
+              <w:t xml:space="preserve">; (4) Outcome: </w:t>
+            </w:r>
+            <w:r>
+              <w:rPr>
+                <w:rFonts w:ascii="Arial" w:hAnsi="Arial" w:cs="Arial"/>
                 <w:color w:val="1B1B1B"/>
-                <w:sz w:val="28"/>
-                <w:szCs w:val="28"/>
-                <w:highlight w:val="cyan"/>
-              </w:rPr>
-              <w:t>Plasmodium</w:t>
-            </w:r>
-            <w:r>
-              <w:rPr>
-                <w:rFonts w:ascii="Times New Roman" w:eastAsia="Times New Roman" w:hAnsi="Times New Roman" w:cs="Times New Roman"/>
+                <w:sz w:val="22"/>
+                <w:szCs w:val="22"/>
+                <w:highlight w:val="yellow"/>
+                <w:shd w:val="clear" w:color="auto" w:fill="FFFF00"/>
+              </w:rPr>
+              <w:t>Frequency or prevalence of COVID-19 vaccination acceptance</w:t>
+            </w:r>
+            <w:r>
+              <w:rPr>
+                <w:rFonts w:ascii="Arial" w:hAnsi="Arial" w:cs="Arial"/>
                 <w:color w:val="1B1B1B"/>
-                <w:sz w:val="28"/>
-                <w:szCs w:val="28"/>
-                <w:highlight w:val="cyan"/>
-              </w:rPr>
-              <w:t>-uninfected individuals</w:t>
-            </w:r>
-            <w:r>
-              <w:rPr>
-                <w:rFonts w:ascii="Times New Roman" w:eastAsia="Times New Roman" w:hAnsi="Times New Roman" w:cs="Times New Roman"/>
+                <w:sz w:val="22"/>
+                <w:szCs w:val="22"/>
+              </w:rPr>
+              <w:t xml:space="preserve"> (and/or </w:t>
+            </w:r>
+            <w:r>
+              <w:rPr>
+                <w:rFonts w:ascii="Arial" w:hAnsi="Arial" w:cs="Arial"/>
                 <w:color w:val="1B1B1B"/>
-                <w:sz w:val="28"/>
-                <w:szCs w:val="28"/>
-                <w:highlight w:val="white"/>
-              </w:rPr>
-              <w:t xml:space="preserve">; “O” is </w:t>
-            </w:r>
-            <w:r>
-              <w:rPr>
-                <w:rFonts w:ascii="Times New Roman" w:eastAsia="Times New Roman" w:hAnsi="Times New Roman" w:cs="Times New Roman"/>
+                <w:sz w:val="22"/>
+                <w:szCs w:val="22"/>
+                <w:highlight w:val="yellow"/>
+                <w:shd w:val="clear" w:color="auto" w:fill="FFFF00"/>
+              </w:rPr>
+              <w:t>no hesitance</w:t>
+            </w:r>
+            <w:r>
+              <w:rPr>
+                <w:rFonts w:ascii="Arial" w:hAnsi="Arial" w:cs="Arial"/>
                 <w:color w:val="1B1B1B"/>
-                <w:sz w:val="28"/>
-                <w:szCs w:val="28"/>
+                <w:sz w:val="22"/>
+                <w:szCs w:val="22"/>
+              </w:rPr>
+              <w:t xml:space="preserve">) or </w:t>
+            </w:r>
+            <w:r>
+              <w:rPr>
+                <w:rFonts w:ascii="Arial" w:hAnsi="Arial" w:cs="Arial"/>
+                <w:color w:val="1B1B1B"/>
+                <w:sz w:val="22"/>
+                <w:szCs w:val="22"/>
                 <w:highlight w:val="yellow"/>
-                <w:shd w:val="clear" w:color="auto" w:fill="FF9900"/>
-              </w:rPr>
-              <w:t>blood cortisol levels</w:t>
-            </w:r>
-            <w:r>
-              <w:rPr>
-                <w:rFonts w:ascii="Times New Roman" w:eastAsia="Times New Roman" w:hAnsi="Times New Roman" w:cs="Times New Roman"/>
+                <w:shd w:val="clear" w:color="auto" w:fill="FFFF00"/>
+              </w:rPr>
+              <w:t>willingness to receive COVID-19 vaccines for children</w:t>
+            </w:r>
+            <w:r>
+              <w:rPr>
+                <w:rFonts w:ascii="Arial" w:hAnsi="Arial" w:cs="Arial"/>
                 <w:color w:val="1B1B1B"/>
-                <w:sz w:val="28"/>
-                <w:szCs w:val="28"/>
-                <w:highlight w:val="white"/>
-              </w:rPr>
-              <w:t>.</w:t>
+                <w:sz w:val="22"/>
+                <w:szCs w:val="22"/>
+              </w:rPr>
+              <w:t>; and (5) Study design: observational studies including cross sectional, cohort, or case-control design.</w:t>
             </w:r>
           </w:p>
-        </w:tc>
-      </w:tr>
-    </w:tbl>
-    <w:p>
-      <w:pPr>
-        <w:pStyle w:val="Heading2"/>
-      </w:pPr>
-      <w:bookmarkStart w:id="1" w:name="_8emj9fxz19js" w:colFirst="0" w:colLast="0"/>
-      <w:bookmarkEnd w:id="1"/>
-    </w:p>
-    <w:tbl>
-      <w:tblPr>
-        <w:tblStyle w:val="a0"/>
-        <w:tblW w:w="12000" w:type="dxa"/>
-        <w:jc w:val="center"/>
-        <w:tblBorders>
-          <w:top w:val="single" w:sz="8" w:space="0" w:color="000000"/>
-          <w:left w:val="single" w:sz="8" w:space="0" w:color="000000"/>
-          <w:bottom w:val="single" w:sz="8" w:space="0" w:color="000000"/>
-          <w:right w:val="single" w:sz="8" w:space="0" w:color="000000"/>
-          <w:insideH w:val="single" w:sz="8" w:space="0" w:color="000000"/>
-          <w:insideV w:val="single" w:sz="8" w:space="0" w:color="000000"/>
-        </w:tblBorders>
-        <w:tblLayout w:type="fixed"/>
-        <w:tblLook w:val="0600" w:firstRow="0" w:lastRow="0" w:firstColumn="0" w:lastColumn="0" w:noHBand="1" w:noVBand="1"/>
-      </w:tblPr>
-      <w:tblGrid>
-        <w:gridCol w:w="3285"/>
-        <w:gridCol w:w="8715"/>
-      </w:tblGrid>
-      <w:tr>
-        <w:trPr>
-          <w:jc w:val="center"/>
-        </w:trPr>
-        <w:tc>
-          <w:tcPr>
-            <w:tcW w:w="3285" w:type="dxa"/>
-            <w:shd w:val="clear" w:color="auto" w:fill="auto"/>
-            <w:tcMar>
-              <w:top w:w="100" w:type="dxa"/>
-              <w:left w:w="100" w:type="dxa"/>
-              <w:bottom w:w="100" w:type="dxa"/>
-              <w:right w:w="100" w:type="dxa"/>
-            </w:tcMar>
-          </w:tcPr>
           <w:p>
             <w:pPr>
-              <w:widowControl w:val="0"/>
-              <w:spacing w:after="0" w:line="240" w:lineRule="auto"/>
+              <w:pStyle w:val="NormalWeb"/>
+              <w:shd w:val="clear" w:color="auto" w:fill="FFFFFF"/>
+              <w:spacing w:before="0" w:beforeAutospacing="0" w:after="0" w:afterAutospacing="0"/>
             </w:pPr>
             <w:r>
-              <w:t>Title of manuscript</w:t>
-            </w:r>
-          </w:p>
-        </w:tc>
-        <w:tc>
-          <w:tcPr>
-            <w:tcW w:w="8715" w:type="dxa"/>
-            <w:shd w:val="clear" w:color="auto" w:fill="auto"/>
-            <w:tcMar>
-              <w:top w:w="100" w:type="dxa"/>
-              <w:left w:w="100" w:type="dxa"/>
-              <w:bottom w:w="100" w:type="dxa"/>
-              <w:right w:w="100" w:type="dxa"/>
-            </w:tcMar>
-          </w:tcPr>
-          <w:p>
-            <w:pPr>
-              <w:widowControl w:val="0"/>
-              <w:spacing w:after="0" w:line="240" w:lineRule="auto"/>
-            </w:pPr>
+              <w:rPr>
+                <w:rFonts w:ascii="Arial" w:hAnsi="Arial" w:cs="Arial"/>
+                <w:color w:val="1B1B1B"/>
+                <w:sz w:val="22"/>
+                <w:szCs w:val="22"/>
+              </w:rPr>
+              <w:t>Other eligibility criteria include being published between December 2019 and July 2022, using English language, published as a peer-reviewed paper, reporting data on frequency or prevalence of parents or children’s guardian acceptance for their children’s COVID-19 vaccination.</w:t>
+            </w:r>
           </w:p>
         </w:tc>
       </w:tr>
@@ -508,307 +614,66 @@
         </w:trPr>
         <w:tc>
           <w:tcPr>
-            <w:tcW w:w="3285" w:type="dxa"/>
-            <w:shd w:val="clear" w:color="auto" w:fill="auto"/>
+            <w:tcW w:w="0" w:type="auto"/>
+            <w:tcBorders>
+              <w:top w:val="single" w:sz="8" w:space="0" w:color="000000"/>
+              <w:left w:val="single" w:sz="8" w:space="0" w:color="000000"/>
+              <w:bottom w:val="single" w:sz="8" w:space="0" w:color="000000"/>
+              <w:right w:val="single" w:sz="8" w:space="0" w:color="000000"/>
+            </w:tcBorders>
             <w:tcMar>
               <w:top w:w="100" w:type="dxa"/>
               <w:left w:w="100" w:type="dxa"/>
               <w:bottom w:w="100" w:type="dxa"/>
               <w:right w:w="100" w:type="dxa"/>
             </w:tcMar>
+            <w:hideMark/>
           </w:tcPr>
           <w:p>
             <w:pPr>
-              <w:widowControl w:val="0"/>
-              <w:spacing w:after="0" w:line="240" w:lineRule="auto"/>
+              <w:pStyle w:val="NormalWeb"/>
+              <w:spacing w:before="0" w:beforeAutospacing="0" w:after="0" w:afterAutospacing="0"/>
             </w:pPr>
             <w:r>
-              <w:t>Last name of first author</w:t>
+              <w:rPr>
+                <w:rFonts w:ascii="Arial" w:hAnsi="Arial" w:cs="Arial"/>
+                <w:color w:val="000000"/>
+                <w:sz w:val="22"/>
+                <w:szCs w:val="22"/>
+              </w:rPr>
+              <w:t>Annotator comments</w:t>
             </w:r>
           </w:p>
         </w:tc>
         <w:tc>
           <w:tcPr>
-            <w:tcW w:w="8715" w:type="dxa"/>
-            <w:shd w:val="clear" w:color="auto" w:fill="auto"/>
+            <w:tcW w:w="0" w:type="auto"/>
+            <w:tcBorders>
+              <w:top w:val="single" w:sz="8" w:space="0" w:color="000000"/>
+              <w:left w:val="single" w:sz="8" w:space="0" w:color="000000"/>
+              <w:bottom w:val="single" w:sz="8" w:space="0" w:color="000000"/>
+              <w:right w:val="single" w:sz="8" w:space="0" w:color="000000"/>
+            </w:tcBorders>
             <w:tcMar>
               <w:top w:w="100" w:type="dxa"/>
               <w:left w:w="100" w:type="dxa"/>
               <w:bottom w:w="100" w:type="dxa"/>
               <w:right w:w="100" w:type="dxa"/>
             </w:tcMar>
+            <w:hideMark/>
           </w:tcPr>
-          <w:p>
-            <w:pPr>
-              <w:widowControl w:val="0"/>
-              <w:spacing w:after="0" w:line="240" w:lineRule="auto"/>
-            </w:pPr>
-          </w:p>
-        </w:tc>
-      </w:tr>
-      <w:tr>
-        <w:trPr>
-          <w:jc w:val="center"/>
-        </w:trPr>
-        <w:tc>
-          <w:tcPr>
-            <w:tcW w:w="3285" w:type="dxa"/>
-            <w:shd w:val="clear" w:color="auto" w:fill="auto"/>
-            <w:tcMar>
-              <w:top w:w="100" w:type="dxa"/>
-              <w:left w:w="100" w:type="dxa"/>
-              <w:bottom w:w="100" w:type="dxa"/>
-              <w:right w:w="100" w:type="dxa"/>
-            </w:tcMar>
-          </w:tcPr>
-          <w:p>
-            <w:pPr>
-              <w:widowControl w:val="0"/>
-              <w:spacing w:after="0" w:line="240" w:lineRule="auto"/>
-            </w:pPr>
-            <w:r>
-              <w:t>Year of publication</w:t>
-            </w:r>
-          </w:p>
-        </w:tc>
-        <w:tc>
-          <w:tcPr>
-            <w:tcW w:w="8715" w:type="dxa"/>
-            <w:shd w:val="clear" w:color="auto" w:fill="auto"/>
-            <w:tcMar>
-              <w:top w:w="100" w:type="dxa"/>
-              <w:left w:w="100" w:type="dxa"/>
-              <w:bottom w:w="100" w:type="dxa"/>
-              <w:right w:w="100" w:type="dxa"/>
-            </w:tcMar>
-          </w:tcPr>
-          <w:p>
-            <w:pPr>
-              <w:widowControl w:val="0"/>
-              <w:spacing w:after="0" w:line="240" w:lineRule="auto"/>
-            </w:pPr>
-          </w:p>
-        </w:tc>
-      </w:tr>
-      <w:tr>
-        <w:trPr>
-          <w:jc w:val="center"/>
-        </w:trPr>
-        <w:tc>
-          <w:tcPr>
-            <w:tcW w:w="3285" w:type="dxa"/>
-            <w:shd w:val="clear" w:color="auto" w:fill="auto"/>
-            <w:tcMar>
-              <w:top w:w="100" w:type="dxa"/>
-              <w:left w:w="100" w:type="dxa"/>
-              <w:bottom w:w="100" w:type="dxa"/>
-              <w:right w:w="100" w:type="dxa"/>
-            </w:tcMar>
-          </w:tcPr>
-          <w:p>
-            <w:pPr>
-              <w:widowControl w:val="0"/>
-              <w:spacing w:after="0" w:line="240" w:lineRule="auto"/>
-            </w:pPr>
-            <w:r>
-              <w:t>URL of HTML manuscript</w:t>
-            </w:r>
-          </w:p>
-        </w:tc>
-        <w:tc>
-          <w:tcPr>
-            <w:tcW w:w="8715" w:type="dxa"/>
-            <w:shd w:val="clear" w:color="auto" w:fill="auto"/>
-            <w:tcMar>
-              <w:top w:w="100" w:type="dxa"/>
-              <w:left w:w="100" w:type="dxa"/>
-              <w:bottom w:w="100" w:type="dxa"/>
-              <w:right w:w="100" w:type="dxa"/>
-            </w:tcMar>
-          </w:tcPr>
-          <w:p>
-            <w:pPr>
-              <w:widowControl w:val="0"/>
-              <w:spacing w:after="0" w:line="240" w:lineRule="auto"/>
-            </w:pPr>
-          </w:p>
-        </w:tc>
-      </w:tr>
-      <w:tr>
-        <w:trPr>
-          <w:jc w:val="center"/>
-        </w:trPr>
-        <w:tc>
-          <w:tcPr>
-            <w:tcW w:w="3285" w:type="dxa"/>
-            <w:shd w:val="clear" w:color="auto" w:fill="auto"/>
-            <w:tcMar>
-              <w:top w:w="100" w:type="dxa"/>
-              <w:left w:w="100" w:type="dxa"/>
-              <w:bottom w:w="100" w:type="dxa"/>
-              <w:right w:w="100" w:type="dxa"/>
-            </w:tcMar>
-          </w:tcPr>
-          <w:p>
-            <w:pPr>
-              <w:widowControl w:val="0"/>
-              <w:spacing w:after="0" w:line="240" w:lineRule="auto"/>
-            </w:pPr>
-            <w:r>
-              <w:t>Section PECO statement is in</w:t>
-            </w:r>
-          </w:p>
-        </w:tc>
-        <w:tc>
-          <w:tcPr>
-            <w:tcW w:w="8715" w:type="dxa"/>
-            <w:shd w:val="clear" w:color="auto" w:fill="auto"/>
-            <w:tcMar>
-              <w:top w:w="100" w:type="dxa"/>
-              <w:left w:w="100" w:type="dxa"/>
-              <w:bottom w:w="100" w:type="dxa"/>
-              <w:right w:w="100" w:type="dxa"/>
-            </w:tcMar>
-          </w:tcPr>
-          <w:p>
-            <w:pPr>
-              <w:widowControl w:val="0"/>
-              <w:spacing w:after="0" w:line="240" w:lineRule="auto"/>
-            </w:pPr>
-          </w:p>
-        </w:tc>
-      </w:tr>
-      <w:tr>
-        <w:trPr>
-          <w:jc w:val="center"/>
-        </w:trPr>
-        <w:tc>
-          <w:tcPr>
-            <w:tcW w:w="3285" w:type="dxa"/>
-            <w:shd w:val="clear" w:color="auto" w:fill="auto"/>
-            <w:tcMar>
-              <w:top w:w="100" w:type="dxa"/>
-              <w:left w:w="100" w:type="dxa"/>
-              <w:bottom w:w="100" w:type="dxa"/>
-              <w:right w:w="100" w:type="dxa"/>
-            </w:tcMar>
-          </w:tcPr>
-          <w:p>
-            <w:pPr>
-              <w:widowControl w:val="0"/>
-              <w:spacing w:after="0" w:line="240" w:lineRule="auto"/>
-            </w:pPr>
-            <w:r>
-              <w:t>PECO statement</w:t>
-            </w:r>
-          </w:p>
-        </w:tc>
-        <w:tc>
-          <w:tcPr>
-            <w:tcW w:w="8715" w:type="dxa"/>
-            <w:shd w:val="clear" w:color="auto" w:fill="auto"/>
-            <w:tcMar>
-              <w:top w:w="100" w:type="dxa"/>
-              <w:left w:w="100" w:type="dxa"/>
-              <w:bottom w:w="100" w:type="dxa"/>
-              <w:right w:w="100" w:type="dxa"/>
-            </w:tcMar>
-          </w:tcPr>
-          <w:p>
-            <w:r>
-              <w:t xml:space="preserve">The PECOS (Population, Exposure, Comparator, Outcomes, and Study) question of this study is as follows: Among the </w:t>
-            </w:r>
-            <w:r>
-              <w:rPr>
-                <w:highlight w:val="magenta"/>
-              </w:rPr>
-              <w:t>older population</w:t>
-            </w:r>
-            <w:r>
-              <w:t xml:space="preserve"> (P), what is the effect of </w:t>
-            </w:r>
-            <w:r>
-              <w:rPr>
-                <w:highlight w:val="green"/>
-              </w:rPr>
-              <w:t>ambient temperatures</w:t>
-            </w:r>
-            <w:r>
-              <w:t xml:space="preserve"> (E) </w:t>
-            </w:r>
-            <w:r>
-              <w:rPr>
-                <w:highlight w:val="cyan"/>
-              </w:rPr>
-              <w:t>compared to relatively lower or higher temperatures</w:t>
-            </w:r>
-            <w:r>
-              <w:t xml:space="preserve"> (C) on the </w:t>
-            </w:r>
-            <w:r>
-              <w:rPr>
-                <w:highlight w:val="yellow"/>
-                <w:shd w:val="clear" w:color="auto" w:fill="FF9900"/>
-              </w:rPr>
-              <w:t>mortality</w:t>
-            </w:r>
-            <w:r>
-              <w:t xml:space="preserve"> or </w:t>
-            </w:r>
-            <w:r>
-              <w:rPr>
-                <w:highlight w:val="yellow"/>
-                <w:shd w:val="clear" w:color="auto" w:fill="FF9900"/>
-              </w:rPr>
-              <w:t>morbidity</w:t>
-            </w:r>
-            <w:r>
-              <w:t xml:space="preserve"> from </w:t>
-            </w:r>
-            <w:r>
-              <w:rPr>
-                <w:highlight w:val="yellow"/>
-                <w:shd w:val="clear" w:color="auto" w:fill="FF9900"/>
-              </w:rPr>
-              <w:t>mental and neurological disorders</w:t>
-            </w:r>
-            <w:r>
-              <w:t xml:space="preserve"> (O) in human observational studies (S)? The exposure considered includes not only continuous ambient temperatures but also </w:t>
-            </w:r>
-            <w:r>
-              <w:rPr>
-                <w:highlight w:val="yellow"/>
-                <w:shd w:val="clear" w:color="auto" w:fill="FF9900"/>
-              </w:rPr>
-              <w:t>extreme temperature events</w:t>
-            </w:r>
-            <w:r>
-              <w:t xml:space="preserve"> such as heat waves and cold spells, compared to days without heat waves or cold spells.</w:t>
-            </w:r>
-          </w:p>
+          <w:p/>
         </w:tc>
       </w:tr>
     </w:tbl>
-    <w:p>
-      <w:pPr>
-        <w:spacing w:after="0" w:line="276" w:lineRule="auto"/>
-        <w:rPr>
-          <w:rFonts w:ascii="Times New Roman" w:eastAsia="Times New Roman" w:hAnsi="Times New Roman" w:cs="Times New Roman"/>
-          <w:color w:val="1B1B1B"/>
-          <w:sz w:val="28"/>
-          <w:szCs w:val="28"/>
-          <w:highlight w:val="white"/>
-        </w:rPr>
-      </w:pPr>
-    </w:p>
     <w:p/>
     <w:sectPr>
-      <w:headerReference w:type="even" r:id="rId7"/>
-      <w:headerReference w:type="default" r:id="rId8"/>
-      <w:footerReference w:type="even" r:id="rId9"/>
-      <w:footerReference w:type="default" r:id="rId10"/>
-      <w:headerReference w:type="first" r:id="rId11"/>
-      <w:footerReference w:type="first" r:id="rId12"/>
+      <w:headerReference w:type="even" r:id="rId8"/>
+      <w:headerReference w:type="default" r:id="rId9"/>
+      <w:footerReference w:type="even" r:id="rId10"/>
+      <w:footerReference w:type="default" r:id="rId11"/>
+      <w:headerReference w:type="first" r:id="rId12"/>
+      <w:footerReference w:type="first" r:id="rId13"/>
       <w:pgSz w:w="12240" w:h="15840"/>
       <w:pgMar w:top="1440" w:right="1440" w:bottom="1440" w:left="1440" w:header="720" w:footer="720" w:gutter="0"/>
       <w:pgNumType w:start="1"/>
@@ -926,6 +791,163 @@
     </w:pPr>
   </w:p>
 </w:hdr>
+</file>
+
+<file path=word/numbering.xml><?xml version="1.0" encoding="utf-8"?>
+<w:numbering xmlns:wpc="http://schemas.microsoft.com/office/word/2010/wordprocessingCanvas" xmlns:cx="http://schemas.microsoft.com/office/drawing/2014/chartex" xmlns:cx1="http://schemas.microsoft.com/office/drawing/2015/9/8/chartex" xmlns:cx2="http://schemas.microsoft.com/office/drawing/2015/10/21/chartex" xmlns:cx3="http://schemas.microsoft.com/office/drawing/2016/5/9/chartex" xmlns:cx4="http://schemas.microsoft.com/office/drawing/2016/5/10/chartex" xmlns:cx5="http://schemas.microsoft.com/office/drawing/2016/5/11/chartex" xmlns:cx6="http://schemas.microsoft.com/office/drawing/2016/5/12/chartex" xmlns:cx7="http://schemas.microsoft.com/office/drawing/2016/5/13/chartex" xmlns:cx8="http://schemas.microsoft.com/office/drawing/2016/5/14/chartex" xmlns:mc="http://schemas.openxmlformats.org/markup-compatibility/2006" xmlns:aink="http://schemas.microsoft.com/office/drawing/2016/ink" xmlns:am3d="http://schemas.microsoft.com/office/drawing/2017/model3d" xmlns:o="urn:schemas-microsoft-com:office:office" xmlns:oel="http://schemas.microsoft.com/office/2019/extlst" xmlns:r="http://schemas.openxmlformats.org/officeDocument/2006/relationships" xmlns:m="http://schemas.openxmlformats.org/officeDocument/2006/math" xmlns:v="urn:schemas-microsoft-com:vml" xmlns:wp14="http://schemas.microsoft.com/office/word/2010/wordprocessingDrawing" xmlns:wp="http://schemas.openxmlformats.org/drawingml/2006/wordprocessingDrawing" xmlns:w10="urn:schemas-microsoft-com:office:word" xmlns:w="http://schemas.openxmlformats.org/wordprocessingml/2006/main" xmlns:w14="http://schemas.microsoft.com/office/word/2010/wordml" xmlns:w15="http://schemas.microsoft.com/office/word/2012/wordml" xmlns:w16cex="http://schemas.microsoft.com/office/word/2018/wordml/cex" xmlns:w16cid="http://schemas.microsoft.com/office/word/2016/wordml/cid" xmlns:w16="http://schemas.microsoft.com/office/word/2018/wordml" xmlns:w16du="http://schemas.microsoft.com/office/word/2023/wordml/word16du" xmlns:w16sdtdh="http://schemas.microsoft.com/office/word/2020/wordml/sdtdatahash" xmlns:w16se="http://schemas.microsoft.com/office/word/2015/wordml/symex" xmlns:wpg="http://schemas.microsoft.com/office/word/2010/wordprocessingGroup" xmlns:wpi="http://schemas.microsoft.com/office/word/2010/wordprocessingInk" xmlns:wne="http://schemas.microsoft.com/office/word/2006/wordml" xmlns:wps="http://schemas.microsoft.com/office/word/2010/wordprocessingShape" mc:Ignorable="w14 w15 w16se w16cid w16 w16cex w16sdtdh w16du wp14">
+  <w:abstractNum w:abstractNumId="0" w15:restartNumberingAfterBreak="0">
+    <w:nsid w:val="0AD134CD"/>
+    <w:multiLevelType w:val="multilevel"/>
+    <w:tmpl w:val="9500BC78"/>
+    <w:lvl w:ilvl="0">
+      <w:start w:val="1"/>
+      <w:numFmt w:val="bullet"/>
+      <w:lvlText w:val=""/>
+      <w:lvlJc w:val="left"/>
+      <w:pPr>
+        <w:tabs>
+          <w:tab w:val="num" w:pos="720"/>
+        </w:tabs>
+        <w:ind w:left="720" w:hanging="360"/>
+      </w:pPr>
+      <w:rPr>
+        <w:rFonts w:ascii="Symbol" w:hAnsi="Symbol" w:hint="default"/>
+        <w:sz w:val="20"/>
+      </w:rPr>
+    </w:lvl>
+    <w:lvl w:ilvl="1" w:tentative="1">
+      <w:start w:val="1"/>
+      <w:numFmt w:val="bullet"/>
+      <w:lvlText w:val="o"/>
+      <w:lvlJc w:val="left"/>
+      <w:pPr>
+        <w:tabs>
+          <w:tab w:val="num" w:pos="1440"/>
+        </w:tabs>
+        <w:ind w:left="1440" w:hanging="360"/>
+      </w:pPr>
+      <w:rPr>
+        <w:rFonts w:ascii="Courier New" w:hAnsi="Courier New" w:hint="default"/>
+        <w:sz w:val="20"/>
+      </w:rPr>
+    </w:lvl>
+    <w:lvl w:ilvl="2" w:tentative="1">
+      <w:start w:val="1"/>
+      <w:numFmt w:val="bullet"/>
+      <w:lvlText w:val=""/>
+      <w:lvlJc w:val="left"/>
+      <w:pPr>
+        <w:tabs>
+          <w:tab w:val="num" w:pos="2160"/>
+        </w:tabs>
+        <w:ind w:left="2160" w:hanging="360"/>
+      </w:pPr>
+      <w:rPr>
+        <w:rFonts w:ascii="Wingdings" w:hAnsi="Wingdings" w:hint="default"/>
+        <w:sz w:val="20"/>
+      </w:rPr>
+    </w:lvl>
+    <w:lvl w:ilvl="3" w:tentative="1">
+      <w:start w:val="1"/>
+      <w:numFmt w:val="bullet"/>
+      <w:lvlText w:val=""/>
+      <w:lvlJc w:val="left"/>
+      <w:pPr>
+        <w:tabs>
+          <w:tab w:val="num" w:pos="2880"/>
+        </w:tabs>
+        <w:ind w:left="2880" w:hanging="360"/>
+      </w:pPr>
+      <w:rPr>
+        <w:rFonts w:ascii="Wingdings" w:hAnsi="Wingdings" w:hint="default"/>
+        <w:sz w:val="20"/>
+      </w:rPr>
+    </w:lvl>
+    <w:lvl w:ilvl="4" w:tentative="1">
+      <w:start w:val="1"/>
+      <w:numFmt w:val="bullet"/>
+      <w:lvlText w:val=""/>
+      <w:lvlJc w:val="left"/>
+      <w:pPr>
+        <w:tabs>
+          <w:tab w:val="num" w:pos="3600"/>
+        </w:tabs>
+        <w:ind w:left="3600" w:hanging="360"/>
+      </w:pPr>
+      <w:rPr>
+        <w:rFonts w:ascii="Wingdings" w:hAnsi="Wingdings" w:hint="default"/>
+        <w:sz w:val="20"/>
+      </w:rPr>
+    </w:lvl>
+    <w:lvl w:ilvl="5" w:tentative="1">
+      <w:start w:val="1"/>
+      <w:numFmt w:val="bullet"/>
+      <w:lvlText w:val=""/>
+      <w:lvlJc w:val="left"/>
+      <w:pPr>
+        <w:tabs>
+          <w:tab w:val="num" w:pos="4320"/>
+        </w:tabs>
+        <w:ind w:left="4320" w:hanging="360"/>
+      </w:pPr>
+      <w:rPr>
+        <w:rFonts w:ascii="Wingdings" w:hAnsi="Wingdings" w:hint="default"/>
+        <w:sz w:val="20"/>
+      </w:rPr>
+    </w:lvl>
+    <w:lvl w:ilvl="6" w:tentative="1">
+      <w:start w:val="1"/>
+      <w:numFmt w:val="bullet"/>
+      <w:lvlText w:val=""/>
+      <w:lvlJc w:val="left"/>
+      <w:pPr>
+        <w:tabs>
+          <w:tab w:val="num" w:pos="5040"/>
+        </w:tabs>
+        <w:ind w:left="5040" w:hanging="360"/>
+      </w:pPr>
+      <w:rPr>
+        <w:rFonts w:ascii="Wingdings" w:hAnsi="Wingdings" w:hint="default"/>
+        <w:sz w:val="20"/>
+      </w:rPr>
+    </w:lvl>
+    <w:lvl w:ilvl="7" w:tentative="1">
+      <w:start w:val="1"/>
+      <w:numFmt w:val="bullet"/>
+      <w:lvlText w:val=""/>
+      <w:lvlJc w:val="left"/>
+      <w:pPr>
+        <w:tabs>
+          <w:tab w:val="num" w:pos="5760"/>
+        </w:tabs>
+        <w:ind w:left="5760" w:hanging="360"/>
+      </w:pPr>
+      <w:rPr>
+        <w:rFonts w:ascii="Wingdings" w:hAnsi="Wingdings" w:hint="default"/>
+        <w:sz w:val="20"/>
+      </w:rPr>
+    </w:lvl>
+    <w:lvl w:ilvl="8" w:tentative="1">
+      <w:start w:val="1"/>
+      <w:numFmt w:val="bullet"/>
+      <w:lvlText w:val=""/>
+      <w:lvlJc w:val="left"/>
+      <w:pPr>
+        <w:tabs>
+          <w:tab w:val="num" w:pos="6480"/>
+        </w:tabs>
+        <w:ind w:left="6480" w:hanging="360"/>
+      </w:pPr>
+      <w:rPr>
+        <w:rFonts w:ascii="Wingdings" w:hAnsi="Wingdings" w:hint="default"/>
+        <w:sz w:val="20"/>
+      </w:rPr>
+    </w:lvl>
+  </w:abstractNum>
+  <w:num w:numId="1" w16cid:durableId="1663969577">
+    <w:abstractNumId w:val="0"/>
+  </w:num>
+</w:numbering>
 </file>
 
 <file path=word/styles.xml><?xml version="1.0" encoding="utf-8"?>
@@ -1331,6 +1353,7 @@
     <w:name w:val="heading 1"/>
     <w:basedOn w:val="Normal"/>
     <w:next w:val="Normal"/>
+    <w:link w:val="Heading1Char"/>
     <w:uiPriority w:val="9"/>
     <w:qFormat/>
     <w:pPr>
@@ -1369,8 +1392,8 @@
     <w:name w:val="heading 3"/>
     <w:basedOn w:val="Normal"/>
     <w:next w:val="Normal"/>
+    <w:link w:val="Heading3Char"/>
     <w:uiPriority w:val="9"/>
-    <w:semiHidden/>
     <w:unhideWhenUsed/>
     <w:qFormat/>
     <w:pPr>
@@ -1388,8 +1411,8 @@
     <w:name w:val="heading 4"/>
     <w:basedOn w:val="Normal"/>
     <w:next w:val="Normal"/>
+    <w:link w:val="Heading4Char"/>
     <w:uiPriority w:val="9"/>
-    <w:semiHidden/>
     <w:unhideWhenUsed/>
     <w:qFormat/>
     <w:pPr>
@@ -1577,6 +1600,97 @@
     <w:link w:val="Footer"/>
     <w:uiPriority w:val="99"/>
     <w:rsid w:val="00904FA8"/>
+  </w:style>
+  <w:style w:type="character" w:customStyle="1" w:styleId="Heading1Char">
+    <w:name w:val="Heading 1 Char"/>
+    <w:basedOn w:val="DefaultParagraphFont"/>
+    <w:link w:val="Heading1"/>
+    <w:uiPriority w:val="9"/>
+    <w:rsid w:val="00046DA6"/>
+    <w:rPr>
+      <w:b/>
+      <w:color w:val="666666"/>
+      <w:sz w:val="30"/>
+      <w:szCs w:val="30"/>
+    </w:rPr>
+  </w:style>
+  <w:style w:type="character" w:customStyle="1" w:styleId="Heading3Char">
+    <w:name w:val="Heading 3 Char"/>
+    <w:basedOn w:val="DefaultParagraphFont"/>
+    <w:link w:val="Heading3"/>
+    <w:uiPriority w:val="9"/>
+    <w:rsid w:val="00046DA6"/>
+    <w:rPr>
+      <w:i/>
+      <w:color w:val="666666"/>
+    </w:rPr>
+  </w:style>
+  <w:style w:type="character" w:customStyle="1" w:styleId="Heading4Char">
+    <w:name w:val="Heading 4 Char"/>
+    <w:basedOn w:val="DefaultParagraphFont"/>
+    <w:link w:val="Heading4"/>
+    <w:uiPriority w:val="9"/>
+    <w:rsid w:val="00046DA6"/>
+    <w:rPr>
+      <w:color w:val="666666"/>
+      <w:sz w:val="24"/>
+      <w:szCs w:val="24"/>
+    </w:rPr>
+  </w:style>
+  <w:style w:type="paragraph" w:customStyle="1" w:styleId="msonormal0">
+    <w:name w:val="msonormal"/>
+    <w:basedOn w:val="Normal"/>
+    <w:rsid w:val="00046DA6"/>
+    <w:pPr>
+      <w:spacing w:before="100" w:beforeAutospacing="1" w:after="100" w:afterAutospacing="1" w:line="240" w:lineRule="auto"/>
+    </w:pPr>
+    <w:rPr>
+      <w:rFonts w:ascii="Times New Roman" w:eastAsia="Times New Roman" w:hAnsi="Times New Roman" w:cs="Times New Roman"/>
+      <w:sz w:val="24"/>
+      <w:szCs w:val="24"/>
+      <w:lang w:val="en-US"/>
+    </w:rPr>
+  </w:style>
+  <w:style w:type="paragraph" w:styleId="NormalWeb">
+    <w:name w:val="Normal (Web)"/>
+    <w:basedOn w:val="Normal"/>
+    <w:uiPriority w:val="99"/>
+    <w:semiHidden/>
+    <w:unhideWhenUsed/>
+    <w:rsid w:val="00046DA6"/>
+    <w:pPr>
+      <w:spacing w:before="100" w:beforeAutospacing="1" w:after="100" w:afterAutospacing="1" w:line="240" w:lineRule="auto"/>
+    </w:pPr>
+    <w:rPr>
+      <w:rFonts w:ascii="Times New Roman" w:eastAsia="Times New Roman" w:hAnsi="Times New Roman" w:cs="Times New Roman"/>
+      <w:sz w:val="24"/>
+      <w:szCs w:val="24"/>
+      <w:lang w:val="en-US"/>
+    </w:rPr>
+  </w:style>
+  <w:style w:type="character" w:styleId="Hyperlink">
+    <w:name w:val="Hyperlink"/>
+    <w:basedOn w:val="DefaultParagraphFont"/>
+    <w:uiPriority w:val="99"/>
+    <w:semiHidden/>
+    <w:unhideWhenUsed/>
+    <w:rsid w:val="00046DA6"/>
+    <w:rPr>
+      <w:color w:val="0000FF"/>
+      <w:u w:val="single"/>
+    </w:rPr>
+  </w:style>
+  <w:style w:type="character" w:styleId="FollowedHyperlink">
+    <w:name w:val="FollowedHyperlink"/>
+    <w:basedOn w:val="DefaultParagraphFont"/>
+    <w:uiPriority w:val="99"/>
+    <w:semiHidden/>
+    <w:unhideWhenUsed/>
+    <w:rsid w:val="00046DA6"/>
+    <w:rPr>
+      <w:color w:val="800080"/>
+      <w:u w:val="single"/>
+    </w:rPr>
   </w:style>
 </w:styles>
 </file>

</xml_diff>